<commit_message>
Update Content of report
</commit_message>
<xml_diff>
--- a/Sprawozdanie/Sprawozdanie_155099.docx
+++ b/Sprawozdanie/Sprawozdanie_155099.docx
@@ -21,7 +21,7 @@
           <w:sz w:val="36"/>
           <w:szCs w:val="36"/>
         </w:rPr>
-        <w:t>Sprawozdanie z Projektu "Symulacja Pożaru Lasu"</w:t>
+        <w:t>„</w:t>
       </w:r>
       <w:r>
         <w:rPr>
@@ -31,13 +31,9 @@
           <w:sz w:val="36"/>
           <w:szCs w:val="36"/>
         </w:rPr>
-        <w:br/>
-        <w:t>Autor: Dominik Lewczyński, 155099</w:t>
-      </w:r>
-    </w:p>
-    <w:p>
-      <w:pPr>
-        <w:jc w:val="center"/>
+        <w:t>Symulacja Pożaru Lasu": Sprawozdanie z Projektu</w:t>
+      </w:r>
+      <w:r>
         <w:rPr>
           <w:rFonts w:ascii="Arial" w:hAnsi="Arial" w:cs="Arial"/>
           <w:b/>
@@ -45,6 +41,29 @@
           <w:sz w:val="36"/>
           <w:szCs w:val="36"/>
         </w:rPr>
+        <w:br/>
+      </w:r>
+      <w:r>
+        <w:rPr>
+          <w:rFonts w:ascii="Arial" w:hAnsi="Arial" w:cs="Arial"/>
+          <w:b/>
+          <w:bCs/>
+          <w:sz w:val="36"/>
+          <w:szCs w:val="36"/>
+        </w:rPr>
+        <w:t>Autor: Dominik Lewczyński, 155099</w:t>
+      </w:r>
+    </w:p>
+    <w:p>
+      <w:pPr>
+        <w:jc w:val="center"/>
+        <w:rPr>
+          <w:rFonts w:ascii="Arial" w:hAnsi="Arial" w:cs="Arial"/>
+          <w:b/>
+          <w:bCs/>
+          <w:sz w:val="36"/>
+          <w:szCs w:val="36"/>
+        </w:rPr>
       </w:pPr>
     </w:p>
     <w:p>
@@ -112,23 +131,7 @@
           <w:sz w:val="24"/>
           <w:szCs w:val="24"/>
         </w:rPr>
-        <w:t xml:space="preserve">Zjawisko pożaru lasu jest jednym z istotnych problemów ekologicznych, które mają poważne konsekwencje dla środowiska naturalnego. Skutki pożarów lasów obejmują utratę różnorodności biologicznej, zniszczenie siedlisk, emisję dużych ilości gazów cieplarnianych, a także wpływ na jakość powietrza. Symulacje komputerowe pozwalają na lepsze zrozumienie dynamiki pożarów lasów, co z kolei może wspomóc </w:t>
-      </w:r>
-      <w:r>
-        <w:rPr>
-          <w:rFonts w:ascii="Arial" w:hAnsi="Arial" w:cs="Arial"/>
-          <w:sz w:val="24"/>
-          <w:szCs w:val="24"/>
-        </w:rPr>
-        <w:br/>
-      </w:r>
-      <w:r>
-        <w:rPr>
-          <w:rFonts w:ascii="Arial" w:hAnsi="Arial" w:cs="Arial"/>
-          <w:sz w:val="24"/>
-          <w:szCs w:val="24"/>
-        </w:rPr>
-        <w:t>w opracowywaniu strategii zarządzania lasem i przeciwdziałania skutkom pożarów.</w:t>
+        <w:t>Zjawisko pożaru lasu stanowi istotny problem ekologiczny, generujący poważne konsekwencje dla środowiska naturalnego. Skutki pożarów lasów obejmują utratę różnorodności biologicznej, degradację siedlisk, emisję znacznych ilości gazów cieplarnianych oraz wpływ na jakość powietrza. Symulacje komputerowe umożliwiają lepsze zrozumienie dynamiki pożarów lasów, co z kolei może wspomagać opracowywanie skutecznych strategii zarządzania lasem i przeciwdziałania skutkom pożarów.</w:t>
       </w:r>
     </w:p>
     <w:p>
@@ -269,15 +272,7 @@
           <w:sz w:val="24"/>
           <w:szCs w:val="24"/>
         </w:rPr>
-        <w:t xml:space="preserve">Do stworzenia projektu </w:t>
-      </w:r>
-      <w:r>
-        <w:rPr>
-          <w:rFonts w:ascii="Arial" w:hAnsi="Arial" w:cs="Arial"/>
-          <w:sz w:val="24"/>
-          <w:szCs w:val="24"/>
-        </w:rPr>
-        <w:t>wykorzystano</w:t>
+        <w:t>Projekt został zrealizowany przy użyciu kilku kluczowych technologii, które współpracują ze sobą, aby stworzyć kompleksową symulację pożaru lasu. Poniżej przedstawiono główne technologie użyte w projekcie:</w:t>
       </w:r>
     </w:p>
     <w:p>
@@ -285,7 +280,7 @@
         <w:pStyle w:val="Akapitzlist"/>
         <w:numPr>
           <w:ilvl w:val="0"/>
-          <w:numId w:val="2"/>
+          <w:numId w:val="4"/>
         </w:numPr>
         <w:tabs>
           <w:tab w:val="left" w:pos="284"/>
@@ -313,7 +308,23 @@
           <w:sz w:val="24"/>
           <w:szCs w:val="24"/>
         </w:rPr>
-        <w:t xml:space="preserve"> do struktury strony</w:t>
+        <w:t xml:space="preserve">: Wykorzystano HTML do zdefiniowania struktury strony internetowej. </w:t>
+      </w:r>
+      <w:r>
+        <w:rPr>
+          <w:rFonts w:ascii="Arial" w:hAnsi="Arial" w:cs="Arial"/>
+          <w:sz w:val="24"/>
+          <w:szCs w:val="24"/>
+        </w:rPr>
+        <w:br/>
+      </w:r>
+      <w:r>
+        <w:rPr>
+          <w:rFonts w:ascii="Arial" w:hAnsi="Arial" w:cs="Arial"/>
+          <w:sz w:val="24"/>
+          <w:szCs w:val="24"/>
+        </w:rPr>
+        <w:t>To podstawowe narzędzie do tworzenia szkieletu projektu, umożliwiające określenie elementów, ich układu i relacji.</w:t>
       </w:r>
     </w:p>
     <w:p>
@@ -321,69 +332,51 @@
         <w:pStyle w:val="Akapitzlist"/>
         <w:numPr>
           <w:ilvl w:val="0"/>
-          <w:numId w:val="2"/>
-        </w:numPr>
-        <w:tabs>
-          <w:tab w:val="left" w:pos="284"/>
-        </w:tabs>
-        <w:jc w:val="both"/>
-        <w:rPr>
-          <w:rFonts w:ascii="Arial" w:hAnsi="Arial" w:cs="Arial"/>
-          <w:sz w:val="24"/>
-          <w:szCs w:val="24"/>
-        </w:rPr>
-      </w:pPr>
-      <w:r>
-        <w:rPr>
-          <w:rFonts w:ascii="Arial" w:hAnsi="Arial" w:cs="Arial"/>
-          <w:b/>
-          <w:bCs/>
-          <w:sz w:val="24"/>
-          <w:szCs w:val="24"/>
-        </w:rPr>
-        <w:t>CSS</w:t>
-      </w:r>
-      <w:r>
-        <w:rPr>
-          <w:rFonts w:ascii="Arial" w:hAnsi="Arial" w:cs="Arial"/>
-          <w:sz w:val="24"/>
-          <w:szCs w:val="24"/>
-        </w:rPr>
-        <w:t xml:space="preserve"> oraz </w:t>
-      </w:r>
-      <w:r>
-        <w:rPr>
-          <w:rFonts w:ascii="Arial" w:hAnsi="Arial" w:cs="Arial"/>
-          <w:b/>
-          <w:bCs/>
-          <w:sz w:val="24"/>
-          <w:szCs w:val="24"/>
-        </w:rPr>
-        <w:t>Bootstrap</w:t>
-      </w:r>
-      <w:r>
-        <w:rPr>
-          <w:rFonts w:ascii="Arial" w:hAnsi="Arial" w:cs="Arial"/>
-          <w:sz w:val="24"/>
-          <w:szCs w:val="24"/>
-        </w:rPr>
-        <w:t xml:space="preserve"> do </w:t>
-      </w:r>
-      <w:r>
-        <w:rPr>
-          <w:rFonts w:ascii="Arial" w:hAnsi="Arial" w:cs="Arial"/>
-          <w:sz w:val="24"/>
-          <w:szCs w:val="24"/>
-        </w:rPr>
-        <w:t>ustawienia wyglądu</w:t>
-      </w:r>
-      <w:r>
-        <w:rPr>
-          <w:rFonts w:ascii="Arial" w:hAnsi="Arial" w:cs="Arial"/>
-          <w:sz w:val="24"/>
-          <w:szCs w:val="24"/>
-        </w:rPr>
-        <w:t xml:space="preserve"> strony</w:t>
+          <w:numId w:val="4"/>
+        </w:numPr>
+        <w:tabs>
+          <w:tab w:val="left" w:pos="284"/>
+        </w:tabs>
+        <w:jc w:val="both"/>
+        <w:rPr>
+          <w:rFonts w:ascii="Arial" w:hAnsi="Arial" w:cs="Arial"/>
+          <w:sz w:val="24"/>
+          <w:szCs w:val="24"/>
+        </w:rPr>
+      </w:pPr>
+      <w:r>
+        <w:rPr>
+          <w:rFonts w:ascii="Arial" w:hAnsi="Arial" w:cs="Arial"/>
+          <w:b/>
+          <w:bCs/>
+          <w:sz w:val="24"/>
+          <w:szCs w:val="24"/>
+        </w:rPr>
+        <w:t>CSS oraz Bootstrap</w:t>
+      </w:r>
+      <w:r>
+        <w:rPr>
+          <w:rFonts w:ascii="Arial" w:hAnsi="Arial" w:cs="Arial"/>
+          <w:sz w:val="24"/>
+          <w:szCs w:val="24"/>
+        </w:rPr>
+        <w:t xml:space="preserve">: Do nadania estetycznego wyglądu stronie użyto CSS oraz frameworka Bootstrap. CSS odpowiada za stylowanie elementów, </w:t>
+      </w:r>
+      <w:r>
+        <w:rPr>
+          <w:rFonts w:ascii="Arial" w:hAnsi="Arial" w:cs="Arial"/>
+          <w:sz w:val="24"/>
+          <w:szCs w:val="24"/>
+        </w:rPr>
+        <w:br/>
+      </w:r>
+      <w:r>
+        <w:rPr>
+          <w:rFonts w:ascii="Arial" w:hAnsi="Arial" w:cs="Arial"/>
+          <w:sz w:val="24"/>
+          <w:szCs w:val="24"/>
+        </w:rPr>
+        <w:t>a Bootstrap dostarcza gotowych komponentów i narzędzi ułatwiających responsywność i atrakcyjny wygląd.</w:t>
       </w:r>
     </w:p>
     <w:p>
@@ -391,45 +384,27 @@
         <w:pStyle w:val="Akapitzlist"/>
         <w:numPr>
           <w:ilvl w:val="0"/>
-          <w:numId w:val="2"/>
-        </w:numPr>
-        <w:tabs>
-          <w:tab w:val="left" w:pos="284"/>
-        </w:tabs>
-        <w:jc w:val="both"/>
-        <w:rPr>
-          <w:rFonts w:ascii="Arial" w:hAnsi="Arial" w:cs="Arial"/>
-          <w:sz w:val="24"/>
-          <w:szCs w:val="24"/>
-        </w:rPr>
-      </w:pPr>
-      <w:r>
-        <w:rPr>
-          <w:rFonts w:ascii="Arial" w:hAnsi="Arial" w:cs="Arial"/>
-          <w:b/>
-          <w:bCs/>
-          <w:sz w:val="24"/>
-          <w:szCs w:val="24"/>
-        </w:rPr>
-        <w:t>JavaScript</w:t>
-      </w:r>
-      <w:r>
-        <w:rPr>
-          <w:rFonts w:ascii="Arial" w:hAnsi="Arial" w:cs="Arial"/>
-          <w:sz w:val="24"/>
-          <w:szCs w:val="24"/>
-        </w:rPr>
-        <w:t xml:space="preserve"> z Biblioteką</w:t>
-      </w:r>
-      <w:r>
-        <w:rPr>
-          <w:rFonts w:ascii="Arial" w:hAnsi="Arial" w:cs="Arial"/>
-          <w:b/>
-          <w:bCs/>
-          <w:sz w:val="24"/>
-          <w:szCs w:val="24"/>
-        </w:rPr>
-        <w:t xml:space="preserve"> </w:t>
+          <w:numId w:val="4"/>
+        </w:numPr>
+        <w:tabs>
+          <w:tab w:val="left" w:pos="284"/>
+        </w:tabs>
+        <w:jc w:val="both"/>
+        <w:rPr>
+          <w:rFonts w:ascii="Arial" w:hAnsi="Arial" w:cs="Arial"/>
+          <w:sz w:val="24"/>
+          <w:szCs w:val="24"/>
+        </w:rPr>
+      </w:pPr>
+      <w:r>
+        <w:rPr>
+          <w:rFonts w:ascii="Arial" w:hAnsi="Arial" w:cs="Arial"/>
+          <w:b/>
+          <w:bCs/>
+          <w:sz w:val="24"/>
+          <w:szCs w:val="24"/>
+        </w:rPr>
+        <w:t xml:space="preserve">JavaScript z Biblioteką </w:t>
       </w:r>
       <w:hyperlink r:id="rId5" w:history="1">
         <w:r>
@@ -441,29 +416,7 @@
             <w:sz w:val="24"/>
             <w:szCs w:val="24"/>
           </w:rPr>
-          <w:t>p</w:t>
-        </w:r>
-        <w:r>
-          <w:rPr>
-            <w:rStyle w:val="Hipercze"/>
-            <w:rFonts w:ascii="Arial" w:hAnsi="Arial" w:cs="Arial"/>
-            <w:b/>
-            <w:bCs/>
-            <w:sz w:val="24"/>
-            <w:szCs w:val="24"/>
-          </w:rPr>
-          <w:t>5</w:t>
-        </w:r>
-        <w:r>
-          <w:rPr>
-            <w:rStyle w:val="Hipercze"/>
-            <w:rFonts w:ascii="Arial" w:hAnsi="Arial" w:cs="Arial"/>
-            <w:b/>
-            <w:bCs/>
-            <w:sz w:val="24"/>
-            <w:szCs w:val="24"/>
-          </w:rPr>
-          <w:t>.js</w:t>
+          <w:t>p5.js</w:t>
         </w:r>
       </w:hyperlink>
       <w:r>
@@ -472,21 +425,30 @@
           <w:sz w:val="24"/>
           <w:szCs w:val="24"/>
         </w:rPr>
-        <w:t xml:space="preserve"> do programowania logiki strony</w:t>
-      </w:r>
-    </w:p>
-    <w:p>
-      <w:pPr>
-        <w:tabs>
-          <w:tab w:val="left" w:pos="284"/>
-        </w:tabs>
-        <w:jc w:val="both"/>
-        <w:rPr>
-          <w:rFonts w:ascii="Arial" w:hAnsi="Arial" w:cs="Arial"/>
-          <w:sz w:val="24"/>
-          <w:szCs w:val="24"/>
-        </w:rPr>
-      </w:pPr>
+        <w:t>: Główną część logiki strony oraz animacji zapewnia JavaScript wraz z biblioteką p5.js. P5.js jest narzędziem do tworzenia grafiki i animacji w języku JavaScript, co pozwoliło na płynne i interaktywne przedstawienie symulacji pożaru lasu.</w:t>
+      </w:r>
+    </w:p>
+    <w:p>
+      <w:pPr>
+        <w:tabs>
+          <w:tab w:val="left" w:pos="284"/>
+        </w:tabs>
+        <w:ind w:left="360"/>
+        <w:jc w:val="both"/>
+        <w:rPr>
+          <w:rFonts w:ascii="Arial" w:hAnsi="Arial" w:cs="Arial"/>
+          <w:sz w:val="24"/>
+          <w:szCs w:val="24"/>
+        </w:rPr>
+      </w:pPr>
+      <w:r>
+        <w:rPr>
+          <w:rFonts w:ascii="Arial" w:hAnsi="Arial" w:cs="Arial"/>
+          <w:sz w:val="24"/>
+          <w:szCs w:val="24"/>
+        </w:rPr>
+        <w:t>Te technologie wspólnie umożliwiły stworzenie interaktywnej i atrakcyjnej wizualizacji, jednocześnie gwarantując responsywność i czytelność strony.</w:t>
+      </w:r>
     </w:p>
     <w:p>
       <w:pPr>
@@ -516,6 +478,7 @@
           <w:sz w:val="32"/>
           <w:szCs w:val="32"/>
         </w:rPr>
+        <w:lastRenderedPageBreak/>
         <w:t xml:space="preserve"> </w:t>
       </w:r>
       <w:r>
@@ -805,7 +768,6 @@
           <w:sz w:val="24"/>
           <w:szCs w:val="24"/>
         </w:rPr>
-        <w:lastRenderedPageBreak/>
         <w:t>Inicjalizacja Zmiennych Globalnych:</w:t>
       </w:r>
     </w:p>
@@ -1028,6 +990,20 @@
     <w:p>
       <w:pPr>
         <w:pStyle w:val="Akapitzlist"/>
+        <w:tabs>
+          <w:tab w:val="left" w:pos="284"/>
+        </w:tabs>
+        <w:jc w:val="both"/>
+        <w:rPr>
+          <w:rFonts w:ascii="Arial" w:hAnsi="Arial" w:cs="Arial"/>
+          <w:sz w:val="24"/>
+          <w:szCs w:val="24"/>
+        </w:rPr>
+      </w:pPr>
+    </w:p>
+    <w:p>
+      <w:pPr>
+        <w:pStyle w:val="Akapitzlist"/>
         <w:numPr>
           <w:ilvl w:val="0"/>
           <w:numId w:val="3"/>
@@ -1160,6 +1136,20 @@
     <w:p>
       <w:pPr>
         <w:pStyle w:val="Akapitzlist"/>
+        <w:tabs>
+          <w:tab w:val="left" w:pos="284"/>
+        </w:tabs>
+        <w:jc w:val="both"/>
+        <w:rPr>
+          <w:rFonts w:ascii="Arial" w:hAnsi="Arial" w:cs="Arial"/>
+          <w:sz w:val="24"/>
+          <w:szCs w:val="24"/>
+        </w:rPr>
+      </w:pPr>
+    </w:p>
+    <w:p>
+      <w:pPr>
+        <w:pStyle w:val="Akapitzlist"/>
         <w:numPr>
           <w:ilvl w:val="0"/>
           <w:numId w:val="3"/>
@@ -1250,6 +1240,20 @@
     <w:p>
       <w:pPr>
         <w:pStyle w:val="Akapitzlist"/>
+        <w:tabs>
+          <w:tab w:val="left" w:pos="284"/>
+        </w:tabs>
+        <w:jc w:val="both"/>
+        <w:rPr>
+          <w:rFonts w:ascii="Arial" w:hAnsi="Arial" w:cs="Arial"/>
+          <w:sz w:val="24"/>
+          <w:szCs w:val="24"/>
+        </w:rPr>
+      </w:pPr>
+    </w:p>
+    <w:p>
+      <w:pPr>
+        <w:pStyle w:val="Akapitzlist"/>
         <w:numPr>
           <w:ilvl w:val="0"/>
           <w:numId w:val="3"/>
@@ -1324,6 +1328,20 @@
     <w:p>
       <w:pPr>
         <w:pStyle w:val="Akapitzlist"/>
+        <w:tabs>
+          <w:tab w:val="left" w:pos="284"/>
+        </w:tabs>
+        <w:jc w:val="both"/>
+        <w:rPr>
+          <w:rFonts w:ascii="Arial" w:hAnsi="Arial" w:cs="Arial"/>
+          <w:sz w:val="24"/>
+          <w:szCs w:val="24"/>
+        </w:rPr>
+      </w:pPr>
+    </w:p>
+    <w:p>
+      <w:pPr>
+        <w:pStyle w:val="Akapitzlist"/>
         <w:numPr>
           <w:ilvl w:val="0"/>
           <w:numId w:val="3"/>
@@ -1398,6 +1416,20 @@
     <w:p>
       <w:pPr>
         <w:pStyle w:val="Akapitzlist"/>
+        <w:tabs>
+          <w:tab w:val="left" w:pos="284"/>
+        </w:tabs>
+        <w:jc w:val="both"/>
+        <w:rPr>
+          <w:rFonts w:ascii="Arial" w:hAnsi="Arial" w:cs="Arial"/>
+          <w:sz w:val="24"/>
+          <w:szCs w:val="24"/>
+        </w:rPr>
+      </w:pPr>
+    </w:p>
+    <w:p>
+      <w:pPr>
+        <w:pStyle w:val="Akapitzlist"/>
         <w:numPr>
           <w:ilvl w:val="0"/>
           <w:numId w:val="3"/>
@@ -1471,6 +1503,20 @@
     </w:p>
     <w:p>
       <w:pPr>
+        <w:tabs>
+          <w:tab w:val="left" w:pos="284"/>
+        </w:tabs>
+        <w:ind w:left="360"/>
+        <w:jc w:val="both"/>
+        <w:rPr>
+          <w:rFonts w:ascii="Arial" w:hAnsi="Arial" w:cs="Arial"/>
+          <w:sz w:val="24"/>
+          <w:szCs w:val="24"/>
+        </w:rPr>
+      </w:pPr>
+    </w:p>
+    <w:p>
+      <w:pPr>
         <w:pStyle w:val="Akapitzlist"/>
         <w:numPr>
           <w:ilvl w:val="0"/>
@@ -1496,6 +1542,7 @@
           <w:sz w:val="24"/>
           <w:szCs w:val="24"/>
         </w:rPr>
+        <w:lastRenderedPageBreak/>
         <w:t>Rysowanie Statystyk:</w:t>
       </w:r>
     </w:p>
@@ -1546,6 +1593,20 @@
     <w:p>
       <w:pPr>
         <w:pStyle w:val="Akapitzlist"/>
+        <w:tabs>
+          <w:tab w:val="left" w:pos="284"/>
+        </w:tabs>
+        <w:jc w:val="both"/>
+        <w:rPr>
+          <w:rFonts w:ascii="Arial" w:hAnsi="Arial" w:cs="Arial"/>
+          <w:sz w:val="24"/>
+          <w:szCs w:val="24"/>
+        </w:rPr>
+      </w:pPr>
+    </w:p>
+    <w:p>
+      <w:pPr>
+        <w:pStyle w:val="Akapitzlist"/>
         <w:numPr>
           <w:ilvl w:val="0"/>
           <w:numId w:val="3"/>
@@ -1654,6 +1715,20 @@
     <w:p>
       <w:pPr>
         <w:pStyle w:val="Akapitzlist"/>
+        <w:tabs>
+          <w:tab w:val="left" w:pos="284"/>
+        </w:tabs>
+        <w:jc w:val="both"/>
+        <w:rPr>
+          <w:rFonts w:ascii="Arial" w:hAnsi="Arial" w:cs="Arial"/>
+          <w:sz w:val="24"/>
+          <w:szCs w:val="24"/>
+        </w:rPr>
+      </w:pPr>
+    </w:p>
+    <w:p>
+      <w:pPr>
+        <w:pStyle w:val="Akapitzlist"/>
         <w:numPr>
           <w:ilvl w:val="0"/>
           <w:numId w:val="3"/>
@@ -1718,6 +1793,20 @@
     <w:p>
       <w:pPr>
         <w:pStyle w:val="Akapitzlist"/>
+        <w:tabs>
+          <w:tab w:val="left" w:pos="284"/>
+        </w:tabs>
+        <w:jc w:val="both"/>
+        <w:rPr>
+          <w:rFonts w:ascii="Arial" w:hAnsi="Arial" w:cs="Arial"/>
+          <w:sz w:val="24"/>
+          <w:szCs w:val="24"/>
+        </w:rPr>
+      </w:pPr>
+    </w:p>
+    <w:p>
+      <w:pPr>
+        <w:pStyle w:val="Akapitzlist"/>
         <w:numPr>
           <w:ilvl w:val="0"/>
           <w:numId w:val="3"/>
@@ -1812,32 +1901,6 @@
     </w:p>
     <w:p>
       <w:pPr>
-        <w:tabs>
-          <w:tab w:val="left" w:pos="284"/>
-        </w:tabs>
-        <w:jc w:val="both"/>
-        <w:rPr>
-          <w:rFonts w:ascii="Arial" w:hAnsi="Arial" w:cs="Arial"/>
-          <w:sz w:val="24"/>
-          <w:szCs w:val="24"/>
-        </w:rPr>
-      </w:pPr>
-    </w:p>
-    <w:p>
-      <w:pPr>
-        <w:tabs>
-          <w:tab w:val="left" w:pos="284"/>
-        </w:tabs>
-        <w:jc w:val="both"/>
-        <w:rPr>
-          <w:rFonts w:ascii="Arial" w:hAnsi="Arial" w:cs="Arial"/>
-          <w:sz w:val="24"/>
-          <w:szCs w:val="24"/>
-        </w:rPr>
-      </w:pPr>
-    </w:p>
-    <w:p>
-      <w:pPr>
         <w:pStyle w:val="Akapitzlist"/>
         <w:numPr>
           <w:ilvl w:val="0"/>
@@ -1864,7 +1927,6 @@
           <w:sz w:val="32"/>
           <w:szCs w:val="32"/>
         </w:rPr>
-        <w:lastRenderedPageBreak/>
         <w:t xml:space="preserve"> </w:t>
       </w:r>
       <w:r>
@@ -2068,6 +2130,7 @@
       <w:r>
         <w:rPr>
           <w:rFonts w:ascii="Arial" w:hAnsi="Arial" w:cs="Arial"/>
+          <w:noProof/>
           <w:sz w:val="24"/>
           <w:szCs w:val="24"/>
         </w:rPr>
@@ -2136,6 +2199,7 @@
           <w:sz w:val="32"/>
           <w:szCs w:val="32"/>
         </w:rPr>
+        <w:lastRenderedPageBreak/>
         <w:t>Wnioski</w:t>
       </w:r>
     </w:p>
@@ -2356,16 +2420,16 @@
     </w:lvl>
   </w:abstractNum>
   <w:abstractNum w:abstractNumId="1" w15:restartNumberingAfterBreak="0">
-    <w:nsid w:val="56C926D1"/>
+    <w:nsid w:val="35AB3292"/>
     <w:multiLevelType w:val="hybridMultilevel"/>
-    <w:tmpl w:val="C6202EE4"/>
+    <w:tmpl w:val="96EA0F96"/>
     <w:lvl w:ilvl="0" w:tplc="04150001">
       <w:start w:val="1"/>
       <w:numFmt w:val="bullet"/>
       <w:lvlText w:val=""/>
       <w:lvlJc w:val="left"/>
       <w:pPr>
-        <w:ind w:left="1146" w:hanging="360"/>
+        <w:ind w:left="720" w:hanging="360"/>
       </w:pPr>
       <w:rPr>
         <w:rFonts w:ascii="Symbol" w:hAnsi="Symbol" w:hint="default"/>
@@ -2377,7 +2441,7 @@
       <w:lvlText w:val="o"/>
       <w:lvlJc w:val="left"/>
       <w:pPr>
-        <w:ind w:left="1866" w:hanging="360"/>
+        <w:ind w:left="1440" w:hanging="360"/>
       </w:pPr>
       <w:rPr>
         <w:rFonts w:ascii="Courier New" w:hAnsi="Courier New" w:cs="Courier New" w:hint="default"/>
@@ -2389,7 +2453,7 @@
       <w:lvlText w:val=""/>
       <w:lvlJc w:val="left"/>
       <w:pPr>
-        <w:ind w:left="2586" w:hanging="360"/>
+        <w:ind w:left="2160" w:hanging="360"/>
       </w:pPr>
       <w:rPr>
         <w:rFonts w:ascii="Wingdings" w:hAnsi="Wingdings" w:hint="default"/>
@@ -2401,7 +2465,7 @@
       <w:lvlText w:val=""/>
       <w:lvlJc w:val="left"/>
       <w:pPr>
-        <w:ind w:left="3306" w:hanging="360"/>
+        <w:ind w:left="2880" w:hanging="360"/>
       </w:pPr>
       <w:rPr>
         <w:rFonts w:ascii="Symbol" w:hAnsi="Symbol" w:hint="default"/>
@@ -2413,7 +2477,7 @@
       <w:lvlText w:val="o"/>
       <w:lvlJc w:val="left"/>
       <w:pPr>
-        <w:ind w:left="4026" w:hanging="360"/>
+        <w:ind w:left="3600" w:hanging="360"/>
       </w:pPr>
       <w:rPr>
         <w:rFonts w:ascii="Courier New" w:hAnsi="Courier New" w:cs="Courier New" w:hint="default"/>
@@ -2425,7 +2489,7 @@
       <w:lvlText w:val=""/>
       <w:lvlJc w:val="left"/>
       <w:pPr>
-        <w:ind w:left="4746" w:hanging="360"/>
+        <w:ind w:left="4320" w:hanging="360"/>
       </w:pPr>
       <w:rPr>
         <w:rFonts w:ascii="Wingdings" w:hAnsi="Wingdings" w:hint="default"/>
@@ -2437,7 +2501,7 @@
       <w:lvlText w:val=""/>
       <w:lvlJc w:val="left"/>
       <w:pPr>
-        <w:ind w:left="5466" w:hanging="360"/>
+        <w:ind w:left="5040" w:hanging="360"/>
       </w:pPr>
       <w:rPr>
         <w:rFonts w:ascii="Symbol" w:hAnsi="Symbol" w:hint="default"/>
@@ -2449,7 +2513,7 @@
       <w:lvlText w:val="o"/>
       <w:lvlJc w:val="left"/>
       <w:pPr>
-        <w:ind w:left="6186" w:hanging="360"/>
+        <w:ind w:left="5760" w:hanging="360"/>
       </w:pPr>
       <w:rPr>
         <w:rFonts w:ascii="Courier New" w:hAnsi="Courier New" w:cs="Courier New" w:hint="default"/>
@@ -2461,7 +2525,7 @@
       <w:lvlText w:val=""/>
       <w:lvlJc w:val="left"/>
       <w:pPr>
-        <w:ind w:left="6906" w:hanging="360"/>
+        <w:ind w:left="6480" w:hanging="360"/>
       </w:pPr>
       <w:rPr>
         <w:rFonts w:ascii="Wingdings" w:hAnsi="Wingdings" w:hint="default"/>
@@ -2469,6 +2533,119 @@
     </w:lvl>
   </w:abstractNum>
   <w:abstractNum w:abstractNumId="2" w15:restartNumberingAfterBreak="0">
+    <w:nsid w:val="56C926D1"/>
+    <w:multiLevelType w:val="hybridMultilevel"/>
+    <w:tmpl w:val="C6202EE4"/>
+    <w:lvl w:ilvl="0" w:tplc="04150001">
+      <w:start w:val="1"/>
+      <w:numFmt w:val="bullet"/>
+      <w:lvlText w:val=""/>
+      <w:lvlJc w:val="left"/>
+      <w:pPr>
+        <w:ind w:left="1146" w:hanging="360"/>
+      </w:pPr>
+      <w:rPr>
+        <w:rFonts w:ascii="Symbol" w:hAnsi="Symbol" w:hint="default"/>
+      </w:rPr>
+    </w:lvl>
+    <w:lvl w:ilvl="1" w:tplc="04150003" w:tentative="1">
+      <w:start w:val="1"/>
+      <w:numFmt w:val="bullet"/>
+      <w:lvlText w:val="o"/>
+      <w:lvlJc w:val="left"/>
+      <w:pPr>
+        <w:ind w:left="1866" w:hanging="360"/>
+      </w:pPr>
+      <w:rPr>
+        <w:rFonts w:ascii="Courier New" w:hAnsi="Courier New" w:cs="Courier New" w:hint="default"/>
+      </w:rPr>
+    </w:lvl>
+    <w:lvl w:ilvl="2" w:tplc="04150005" w:tentative="1">
+      <w:start w:val="1"/>
+      <w:numFmt w:val="bullet"/>
+      <w:lvlText w:val=""/>
+      <w:lvlJc w:val="left"/>
+      <w:pPr>
+        <w:ind w:left="2586" w:hanging="360"/>
+      </w:pPr>
+      <w:rPr>
+        <w:rFonts w:ascii="Wingdings" w:hAnsi="Wingdings" w:hint="default"/>
+      </w:rPr>
+    </w:lvl>
+    <w:lvl w:ilvl="3" w:tplc="04150001" w:tentative="1">
+      <w:start w:val="1"/>
+      <w:numFmt w:val="bullet"/>
+      <w:lvlText w:val=""/>
+      <w:lvlJc w:val="left"/>
+      <w:pPr>
+        <w:ind w:left="3306" w:hanging="360"/>
+      </w:pPr>
+      <w:rPr>
+        <w:rFonts w:ascii="Symbol" w:hAnsi="Symbol" w:hint="default"/>
+      </w:rPr>
+    </w:lvl>
+    <w:lvl w:ilvl="4" w:tplc="04150003" w:tentative="1">
+      <w:start w:val="1"/>
+      <w:numFmt w:val="bullet"/>
+      <w:lvlText w:val="o"/>
+      <w:lvlJc w:val="left"/>
+      <w:pPr>
+        <w:ind w:left="4026" w:hanging="360"/>
+      </w:pPr>
+      <w:rPr>
+        <w:rFonts w:ascii="Courier New" w:hAnsi="Courier New" w:cs="Courier New" w:hint="default"/>
+      </w:rPr>
+    </w:lvl>
+    <w:lvl w:ilvl="5" w:tplc="04150005" w:tentative="1">
+      <w:start w:val="1"/>
+      <w:numFmt w:val="bullet"/>
+      <w:lvlText w:val=""/>
+      <w:lvlJc w:val="left"/>
+      <w:pPr>
+        <w:ind w:left="4746" w:hanging="360"/>
+      </w:pPr>
+      <w:rPr>
+        <w:rFonts w:ascii="Wingdings" w:hAnsi="Wingdings" w:hint="default"/>
+      </w:rPr>
+    </w:lvl>
+    <w:lvl w:ilvl="6" w:tplc="04150001" w:tentative="1">
+      <w:start w:val="1"/>
+      <w:numFmt w:val="bullet"/>
+      <w:lvlText w:val=""/>
+      <w:lvlJc w:val="left"/>
+      <w:pPr>
+        <w:ind w:left="5466" w:hanging="360"/>
+      </w:pPr>
+      <w:rPr>
+        <w:rFonts w:ascii="Symbol" w:hAnsi="Symbol" w:hint="default"/>
+      </w:rPr>
+    </w:lvl>
+    <w:lvl w:ilvl="7" w:tplc="04150003" w:tentative="1">
+      <w:start w:val="1"/>
+      <w:numFmt w:val="bullet"/>
+      <w:lvlText w:val="o"/>
+      <w:lvlJc w:val="left"/>
+      <w:pPr>
+        <w:ind w:left="6186" w:hanging="360"/>
+      </w:pPr>
+      <w:rPr>
+        <w:rFonts w:ascii="Courier New" w:hAnsi="Courier New" w:cs="Courier New" w:hint="default"/>
+      </w:rPr>
+    </w:lvl>
+    <w:lvl w:ilvl="8" w:tplc="04150005" w:tentative="1">
+      <w:start w:val="1"/>
+      <w:numFmt w:val="bullet"/>
+      <w:lvlText w:val=""/>
+      <w:lvlJc w:val="left"/>
+      <w:pPr>
+        <w:ind w:left="6906" w:hanging="360"/>
+      </w:pPr>
+      <w:rPr>
+        <w:rFonts w:ascii="Wingdings" w:hAnsi="Wingdings" w:hint="default"/>
+      </w:rPr>
+    </w:lvl>
+  </w:abstractNum>
+  <w:abstractNum w:abstractNumId="3" w15:restartNumberingAfterBreak="0">
     <w:nsid w:val="7C157D39"/>
     <w:multiLevelType w:val="hybridMultilevel"/>
     <w:tmpl w:val="BAA03770"/>
@@ -2555,13 +2732,16 @@
     </w:lvl>
   </w:abstractNum>
   <w:num w:numId="1" w16cid:durableId="340204328">
-    <w:abstractNumId w:val="2"/>
+    <w:abstractNumId w:val="3"/>
   </w:num>
   <w:num w:numId="2" w16cid:durableId="1004740832">
-    <w:abstractNumId w:val="1"/>
+    <w:abstractNumId w:val="2"/>
   </w:num>
   <w:num w:numId="3" w16cid:durableId="2034988159">
     <w:abstractNumId w:val="0"/>
+  </w:num>
+  <w:num w:numId="4" w16cid:durableId="284242634">
+    <w:abstractNumId w:val="1"/>
   </w:num>
 </w:numbering>
 </file>

</xml_diff>